<commit_message>
Commit 8 Juni 2017
</commit_message>
<xml_diff>
--- a/TA/2110141011_Implementasi Log Report Clustering Menggunakan Metode Stream Clustering Untuk Analisa Log Data Pada Aplikasi Mata Garuda.docx
+++ b/TA/2110141011_Implementasi Log Report Clustering Menggunakan Metode Stream Clustering Untuk Analisa Log Data Pada Aplikasi Mata Garuda.docx
@@ -441,6 +441,7 @@
         <w:spacing w:line="358" w:lineRule="auto"/>
         <w:ind w:left="705" w:firstLine="720"/>
       </w:pPr>
+      <w:bookmarkStart w:id="0" w:name="_GoBack"/>
       <w:r>
         <w:t xml:space="preserve">Mata Garuda merupakan </w:t>
       </w:r>
@@ -451,63 +452,108 @@
         <w:t xml:space="preserve">IDS (Intrusion Detection System) </w:t>
       </w:r>
       <w:r>
-        <w:t>yang memonitor lalu lintas data pada jaringan internet yang ada di Indonesia. Mata Garuda akan melaporkan suatu kejadian yang cirinya telah didefinisikan dalam sebuah rule. Kejadian-kejadian tersebut didapatkan melalui sensor yang terpasang. Setiap harinya terdapat jutaan packet yang melintasi sensor Mata Garuda dan sedikitnya 1,5 juta serangan dideteksi per harinya.</w:t>
-      </w:r>
-    </w:p>
-    <w:p>
-      <w:pPr>
-        <w:spacing w:line="358" w:lineRule="auto"/>
-        <w:ind w:left="705" w:firstLine="720"/>
-      </w:pPr>
-      <w:r>
-        <w:t>Dengan Semakin berkembangnya teknologi dan semakin banyaknya pengguna internet di Indonesia maka akan semakin besar pula lalu lintas data yang melewati sensor mata garuda</w:t>
-      </w:r>
-      <w:r>
-        <w:t>. Dengan semakin besarnya lalu lintas data pada jaringan akan menyebabkan semakin banyaknya event yang harus diproses dan dianalisa oleh Mata Garuda. Hal ini berpengaruh secara langsung dalam kecepatan Mata Garuda dalam menganlisa data lalu lintas tersebut.</w:t>
-      </w:r>
-    </w:p>
-    <w:p>
-      <w:pPr>
-        <w:spacing w:line="358" w:lineRule="auto"/>
-        <w:ind w:left="705" w:firstLine="720"/>
-      </w:pPr>
-      <w:r>
-        <w:t xml:space="preserve">Untuk menganalisa data yang sangat besar tersebut dibutuhkan teknologi </w:t>
+        <w:t>yang memonitor lalu lintas data pada jaringan internet yang ada di Indonesia. Mata Garuda akan melaporkan suatu kejadian yang cirinya telah didefinisikan dalam sebuah rule. Kejadian-kejadian tersebut didapatkan melalui sensor yang terpasang</w:t>
+      </w:r>
+      <w:r>
+        <w:t xml:space="preserve"> di netiap </w:t>
       </w:r>
       <w:r>
         <w:rPr>
           <w:i/>
         </w:rPr>
-        <w:t>big data</w:t>
-      </w:r>
-      <w:r>
-        <w:t xml:space="preserve"> dan penanganan </w:t>
+        <w:t>Network Access Point</w:t>
+      </w:r>
+      <w:r>
+        <w:t xml:space="preserve"> yang ada di Indonesia</w:t>
+      </w:r>
+      <w:r>
+        <w:t>.</w:t>
+      </w:r>
+      <w:r>
+        <w:t xml:space="preserve"> </w:t>
+      </w:r>
+      <w:r>
+        <w:t xml:space="preserve">Sensor tersebut berfungsi untuk mengambil paket lalu meneruskannya ke </w:t>
       </w:r>
       <w:r>
         <w:rPr>
           <w:i/>
         </w:rPr>
-        <w:t xml:space="preserve">data stream </w:t>
-      </w:r>
-      <w:r>
-        <w:t xml:space="preserve">untuk </w:t>
+        <w:t>defense center</w:t>
+      </w:r>
+      <w:r>
+        <w:t xml:space="preserve">. </w:t>
+      </w:r>
+      <w:r>
+        <w:t xml:space="preserve"> Setiap harinya terdapat </w:t>
+      </w:r>
+      <w:r>
+        <w:t>puluhan juta</w:t>
+      </w:r>
+      <w:r>
+        <w:t xml:space="preserve"> packet yang </w:t>
+      </w:r>
+      <w:r>
+        <w:t>ditangkap oleh</w:t>
+      </w:r>
+      <w:r>
+        <w:t xml:space="preserve"> sensor Mata Garuda dan </w:t>
+      </w:r>
+      <w:r>
+        <w:t>dengan terdeteksi rata-rata</w:t>
+      </w:r>
+      <w:r>
+        <w:t xml:space="preserve"> </w:t>
+      </w:r>
+      <w:r>
+        <w:t>2</w:t>
+      </w:r>
+      <w:r>
+        <w:t xml:space="preserve"> juta serangan dideteksi per harinya.</w:t>
+      </w:r>
+    </w:p>
+    <w:p>
+      <w:pPr>
+        <w:spacing w:line="358" w:lineRule="auto"/>
+        <w:ind w:left="705" w:firstLine="720"/>
+      </w:pPr>
+      <w:r>
+        <w:t>Dengan Semakin berkembangnya teknologi dan semakin banyaknya pengguna internet di Indonesia maka akan semakin besar pula lalu lintas data yang melewati sensor mata garuda</w:t>
+      </w:r>
+      <w:r>
+        <w:t>.</w:t>
+      </w:r>
+      <w:r>
+        <w:t xml:space="preserve"> </w:t>
+      </w:r>
+      <w:r>
+        <w:t xml:space="preserve">Dengan semakin besarnya lalu lintas data pada jaringan akan menyebabkan semakin banyaknya </w:t>
       </w:r>
       <w:r>
         <w:rPr>
           <w:i/>
         </w:rPr>
-        <w:t xml:space="preserve">clustering </w:t>
-      </w:r>
-      <w:r>
-        <w:t>agar waktu pemrosesan tidak terlalu besar.</w:t>
-      </w:r>
-    </w:p>
-    <w:p>
-      <w:pPr>
-        <w:spacing w:after="137"/>
-        <w:ind w:left="1440" w:firstLine="0"/>
-        <w:jc w:val="left"/>
-      </w:pPr>
+        <w:t>event</w:t>
+      </w:r>
+      <w:r>
+        <w:t xml:space="preserve"> yang harus diproses dan dianalisa oleh </w:t>
+      </w:r>
+      <w:r>
+        <w:rPr>
+          <w:i/>
+        </w:rPr>
+        <w:t xml:space="preserve">defense center </w:t>
+      </w:r>
+      <w:r>
+        <w:t>Mata Garuda</w:t>
+      </w:r>
+      <w:r>
+        <w:t>. Hal ini berpengaruh secara langsung dalam kecepatan Mata Garuda dalam menganlisa data lalu lintas tersebut.</w:t>
+      </w:r>
+      <w:r>
+        <w:t xml:space="preserve"> Oleh karena itu, pengembangan arsitektur sistem Mata Garuda harus dilakukan agar dapat sesuai dengan kondisi sekarang</w:t>
+      </w:r>
+      <w:bookmarkEnd w:id="0"/>
     </w:p>
     <w:p>
       <w:pPr>
@@ -516,6 +562,7 @@
         <w:jc w:val="left"/>
       </w:pPr>
       <w:r>
+        <w:lastRenderedPageBreak/>
         <w:br w:type="page"/>
       </w:r>
     </w:p>
@@ -560,12 +607,7 @@
         <w:t xml:space="preserve">clustering </w:t>
       </w:r>
       <w:r>
-        <w:t xml:space="preserve">data yang sudah ada. Clustering pada umumnya menuntut agar data disimpan </w:t>
-      </w:r>
-      <w:bookmarkStart w:id="0" w:name="_GoBack"/>
-      <w:bookmarkEnd w:id="0"/>
-      <w:r>
-        <w:t xml:space="preserve">pada sebuah tempat penyimpanan terlebih dahulu untuk nantinya akan di proses atau di </w:t>
+        <w:t xml:space="preserve">data yang sudah ada. Clustering pada umumnya menuntut agar data disimpan pada sebuah tempat penyimpanan terlebih dahulu untuk nantinya akan di proses atau di </w:t>
       </w:r>
       <w:r>
         <w:rPr>
@@ -6267,7 +6309,7 @@
   <a:extraClrSchemeLst/>
   <a:extLst>
     <a:ext uri="{05A4C25C-085E-4340-85A3-A5531E510DB2}">
-      <thm15:themeFamily xmlns="" xmlns:thm15="http://schemas.microsoft.com/office/thememl/2012/main" name="Office Theme" id="{62F939B6-93AF-4DB8-9C6B-D6C7DFDC589F}" vid="{4A3C46E8-61CC-4603-A589-7422A47A8E4A}"/>
+      <thm15:themeFamily xmlns:thm15="http://schemas.microsoft.com/office/thememl/2012/main" xmlns="" name="Office Theme" id="{62F939B6-93AF-4DB8-9C6B-D6C7DFDC589F}" vid="{4A3C46E8-61CC-4603-A589-7422A47A8E4A}"/>
     </a:ext>
   </a:extLst>
 </a:theme>

</xml_diff>